<commit_message>
Corrected CR forms to use custom queries
</commit_message>
<xml_diff>
--- a/server/templates/CR8.docx
+++ b/server/templates/CR8.docx
@@ -72,7 +72,6 @@
         </w:rPr>
         <w:t>{</w:t>
       </w:r>
-      <w:proofErr w:type="spellStart"/>
       <w:r>
         <w:rPr>
           <w:b/>
@@ -80,7 +79,6 @@
         </w:rPr>
         <w:t>company_name</w:t>
       </w:r>
-      <w:proofErr w:type="spellEnd"/>
       <w:r>
         <w:rPr>
           <w:b/>
@@ -89,40 +87,25 @@
         <w:t>}</w:t>
       </w:r>
       <w:r>
-        <w:t xml:space="preserve"> {</w:t>
-      </w:r>
-      <w:proofErr w:type="spellStart"/>
-      <w:r>
-        <w:t>company_</w:t>
-      </w:r>
-      <w:proofErr w:type="gramStart"/>
-      <w:r>
-        <w:t>type</w:t>
-      </w:r>
-      <w:proofErr w:type="spellEnd"/>
-      <w:r>
-        <w:t>}</w:t>
+        <w:t xml:space="preserve"> </w:t>
+      </w:r>
+      <w:r>
+        <w:t>{company_type}</w:t>
       </w:r>
       <w:r>
         <w:t>*</w:t>
       </w:r>
-      <w:proofErr w:type="gramEnd"/>
     </w:p>
     <w:p>
       <w:pPr>
         <w:pStyle w:val="Form-txt-2"/>
       </w:pPr>
       <w:r>
-        <w:t>Number of company</w:t>
-      </w:r>
-      <w:proofErr w:type="gramStart"/>
-      <w:r>
-        <w:t xml:space="preserve">: </w:t>
+        <w:t xml:space="preserve">Number of company: </w:t>
       </w:r>
       <w:r>
         <w:t>:</w:t>
       </w:r>
-      <w:proofErr w:type="gramEnd"/>
       <w:r>
         <w:t xml:space="preserve"> </w:t>
       </w:r>
@@ -136,21 +119,12 @@
         </w:rPr>
         <w:t>{</w:t>
       </w:r>
-      <w:proofErr w:type="spellStart"/>
-      <w:r>
-        <w:rPr>
-          <w:b/>
-          <w:u w:val="single"/>
-        </w:rPr>
-        <w:t>registration_no</w:t>
-      </w:r>
-      <w:proofErr w:type="spellEnd"/>
-      <w:r>
-        <w:rPr>
-          <w:b/>
-          <w:u w:val="single"/>
-        </w:rPr>
-        <w:t>}</w:t>
+      <w:r>
+        <w:rPr>
+          <w:b/>
+          <w:u w:val="single"/>
+        </w:rPr>
+        <w:t>registration_no}</w:t>
       </w:r>
     </w:p>
     <w:p>
@@ -182,23 +156,7 @@
           <w:b/>
           <w:u w:val="single"/>
         </w:rPr>
-        <w:t>{</w:t>
-      </w:r>
-      <w:proofErr w:type="spellStart"/>
-      <w:r>
-        <w:rPr>
-          <w:b/>
-          <w:u w:val="single"/>
-        </w:rPr>
-        <w:t>company_name</w:t>
-      </w:r>
-      <w:proofErr w:type="spellEnd"/>
-      <w:r>
-        <w:rPr>
-          <w:b/>
-          <w:u w:val="single"/>
-        </w:rPr>
-        <w:t>}</w:t>
+        <w:t>{company_name}</w:t>
       </w:r>
       <w:r>
         <w:rPr>
@@ -207,24 +165,11 @@
         <w:t xml:space="preserve"> </w:t>
       </w:r>
       <w:r>
-        <w:t>{</w:t>
-      </w:r>
-      <w:proofErr w:type="spellStart"/>
-      <w:r>
-        <w:t>company_</w:t>
-      </w:r>
-      <w:proofErr w:type="gramStart"/>
-      <w:r>
-        <w:t>type</w:t>
-      </w:r>
-      <w:proofErr w:type="spellEnd"/>
-      <w:r>
-        <w:t>}</w:t>
+        <w:t>{company_type}</w:t>
       </w:r>
       <w:r>
         <w:t>*</w:t>
       </w:r>
-      <w:proofErr w:type="gramEnd"/>
       <w:r>
         <w:t xml:space="preserve"> </w:t>
       </w:r>
@@ -236,8 +181,6 @@
       <w:r>
         <w:t>[Name of company]</w:t>
       </w:r>
-      <w:bookmarkStart w:id="0" w:name="_GoBack"/>
-      <w:bookmarkEnd w:id="0"/>
     </w:p>
     <w:p>
       <w:pPr>
@@ -356,14 +299,27 @@
               <w:rPr>
                 <w:u w:val="single"/>
               </w:rPr>
-              <w:t>{#directors}</w:t>
+              <w:t>{#directors</w:t>
+            </w:r>
+            <w:r>
+              <w:rPr>
+                <w:u w:val="single"/>
+              </w:rPr>
+              <w:t>}</w:t>
             </w:r>
             <w:r>
               <w:rPr>
                 <w:b/>
                 <w:u w:val="single"/>
               </w:rPr>
-              <w:t>{name}</w:t>
+              <w:t>{name</w:t>
+            </w:r>
+            <w:r>
+              <w:rPr>
+                <w:b/>
+                <w:u w:val="single"/>
+              </w:rPr>
+              <w:t>}</w:t>
             </w:r>
           </w:p>
         </w:tc>
@@ -380,91 +336,66 @@
           </w:tcPr>
           <w:p>
             <w:pPr>
-              <w:pStyle w:val="Form-txt-2"/>
+              <w:pStyle w:val="Form-txt-1"/>
+              <w:ind w:right="277"/>
               <w:rPr>
+                <w:b/>
                 <w:u w:val="single"/>
               </w:rPr>
             </w:pPr>
             <w:r>
               <w:rPr>
+                <w:b/>
                 <w:u w:val="single"/>
               </w:rPr>
-              <w:t>{#</w:t>
-            </w:r>
-            <w:proofErr w:type="gramStart"/>
-            <w:r>
-              <w:rPr>
-                <w:u w:val="single"/>
-              </w:rPr>
-              <w:t>fields}</w:t>
+              <w:t xml:space="preserve">{house} {building} {estate} </w:t>
             </w:r>
             <w:r>
               <w:rPr>
                 <w:b/>
                 <w:u w:val="single"/>
               </w:rPr>
-              <w:t>{</w:t>
+              <w:t>,</w:t>
             </w:r>
-            <w:proofErr w:type="gramEnd"/>
+            <w:bookmarkStart w:id="0" w:name="_GoBack"/>
+            <w:bookmarkEnd w:id="0"/>
+          </w:p>
+          <w:p>
+            <w:pPr>
+              <w:pStyle w:val="Form-txt-1"/>
+              <w:ind w:right="277"/>
+              <w:rPr>
+                <w:b/>
+                <w:u w:val="single"/>
+              </w:rPr>
+            </w:pPr>
             <w:r>
               <w:rPr>
                 <w:b/>
                 <w:u w:val="single"/>
               </w:rPr>
-              <w:t>name</w:t>
+              <w:t>{street}</w:t>
             </w:r>
             <w:r>
               <w:rPr>
                 <w:b/>
                 <w:u w:val="single"/>
               </w:rPr>
-              <w:t>}</w:t>
-            </w:r>
-            <w:r>
-              <w:rPr>
-                <w:u w:val="single"/>
-              </w:rPr>
-              <w:t xml:space="preserve"> changed to </w:t>
+              <w:t>,</w:t>
             </w:r>
             <w:r>
               <w:rPr>
                 <w:b/>
                 <w:u w:val="single"/>
               </w:rPr>
-              <w:t>{value}</w:t>
-            </w:r>
-            <w:r>
-              <w:rPr>
-                <w:u w:val="single"/>
-              </w:rPr>
-              <w:t xml:space="preserve"> </w:t>
-            </w:r>
-          </w:p>
-          <w:p>
-            <w:pPr>
-              <w:pStyle w:val="Form-txt-2"/>
-              <w:rPr>
-                <w:u w:val="single"/>
-              </w:rPr>
-            </w:pPr>
-            <w:r>
-              <w:rPr>
-                <w:u w:val="single"/>
-              </w:rPr>
-              <w:t xml:space="preserve">on </w:t>
+              <w:t xml:space="preserve"> {town}</w:t>
             </w:r>
             <w:r>
               <w:rPr>
                 <w:b/>
                 <w:u w:val="single"/>
               </w:rPr>
-              <w:t>{date}</w:t>
-            </w:r>
-            <w:r>
-              <w:rPr>
-                <w:u w:val="single"/>
-              </w:rPr>
-              <w:t>.</w:t>
+              <w:t>,</w:t>
             </w:r>
           </w:p>
           <w:p>
@@ -477,9 +408,30 @@
             </w:pPr>
             <w:r>
               <w:rPr>
+                <w:b/>
                 <w:u w:val="single"/>
               </w:rPr>
-              <w:t>{/fields}{/directors}</w:t>
+              <w:t>{country}</w:t>
+            </w:r>
+            <w:r>
+              <w:rPr>
+                <w:b/>
+                <w:u w:val="single"/>
+              </w:rPr>
+              <w:t>.</w:t>
+            </w:r>
+            <w:r>
+              <w:rPr>
+                <w:b/>
+                <w:u w:val="single"/>
+              </w:rPr>
+              <w:t xml:space="preserve"> </w:t>
+            </w:r>
+            <w:r>
+              <w:rPr>
+                <w:u w:val="single"/>
+              </w:rPr>
+              <w:t>{/directors}</w:t>
             </w:r>
           </w:p>
         </w:tc>
@@ -515,23 +467,7 @@
           <w:b/>
           <w:u w:val="single"/>
         </w:rPr>
-        <w:t>{</w:t>
-      </w:r>
-      <w:proofErr w:type="spellStart"/>
-      <w:r>
-        <w:rPr>
-          <w:b/>
-          <w:u w:val="single"/>
-        </w:rPr>
-        <w:t>secretary_name</w:t>
-      </w:r>
-      <w:proofErr w:type="spellEnd"/>
-      <w:r>
-        <w:rPr>
-          <w:b/>
-          <w:u w:val="single"/>
-        </w:rPr>
-        <w:t>}</w:t>
+        <w:t>{secretary_name}</w:t>
       </w:r>
     </w:p>
     <w:p>
@@ -562,39 +498,7 @@
           <w:b/>
           <w:u w:val="single"/>
         </w:rPr>
-        <w:t xml:space="preserve"> {</w:t>
-      </w:r>
-      <w:proofErr w:type="spellStart"/>
-      <w:r>
-        <w:rPr>
-          <w:b/>
-          <w:u w:val="single"/>
-        </w:rPr>
-        <w:t>secretary_postal_code</w:t>
-      </w:r>
-      <w:proofErr w:type="spellEnd"/>
-      <w:r>
-        <w:rPr>
-          <w:b/>
-          <w:u w:val="single"/>
-        </w:rPr>
-        <w:t>} – {</w:t>
-      </w:r>
-      <w:proofErr w:type="spellStart"/>
-      <w:r>
-        <w:rPr>
-          <w:b/>
-          <w:u w:val="single"/>
-        </w:rPr>
-        <w:t>secretary_box</w:t>
-      </w:r>
-      <w:proofErr w:type="spellEnd"/>
-      <w:r>
-        <w:rPr>
-          <w:b/>
-          <w:u w:val="single"/>
-        </w:rPr>
-        <w:t>}</w:t>
+        <w:t xml:space="preserve"> {secretary_postal_code} – {secretary_box}</w:t>
       </w:r>
     </w:p>
     <w:p>
@@ -611,23 +515,7 @@
           <w:b/>
           <w:u w:val="single"/>
         </w:rPr>
-        <w:t>{</w:t>
-      </w:r>
-      <w:proofErr w:type="spellStart"/>
-      <w:r>
-        <w:rPr>
-          <w:b/>
-          <w:u w:val="single"/>
-        </w:rPr>
-        <w:t>secretary_town</w:t>
-      </w:r>
-      <w:proofErr w:type="spellEnd"/>
-      <w:r>
-        <w:rPr>
-          <w:b/>
-          <w:u w:val="single"/>
-        </w:rPr>
-        <w:t>}</w:t>
+        <w:t>{secretary_town}</w:t>
       </w:r>
       <w:r>
         <w:rPr>
@@ -649,23 +537,7 @@
           <w:b/>
           <w:u w:val="single"/>
         </w:rPr>
-        <w:t>{</w:t>
-      </w:r>
-      <w:proofErr w:type="spellStart"/>
-      <w:r>
-        <w:rPr>
-          <w:b/>
-          <w:u w:val="single"/>
-        </w:rPr>
-        <w:t>secretary_phone</w:t>
-      </w:r>
-      <w:proofErr w:type="spellEnd"/>
-      <w:r>
-        <w:rPr>
-          <w:b/>
-          <w:u w:val="single"/>
-        </w:rPr>
-        <w:t>}</w:t>
+        <w:t>{secretary_phone}</w:t>
       </w:r>
       <w:r>
         <w:rPr>
@@ -687,23 +559,7 @@
           <w:b/>
           <w:u w:val="single"/>
         </w:rPr>
-        <w:t>{</w:t>
-      </w:r>
-      <w:proofErr w:type="spellStart"/>
-      <w:r>
-        <w:rPr>
-          <w:b/>
-          <w:u w:val="single"/>
-        </w:rPr>
-        <w:t>secretary_email</w:t>
-      </w:r>
-      <w:proofErr w:type="spellEnd"/>
-      <w:r>
-        <w:rPr>
-          <w:b/>
-          <w:u w:val="single"/>
-        </w:rPr>
-        <w:t>}</w:t>
+        <w:t>{secretary_email}</w:t>
       </w:r>
       <w:r>
         <w:rPr>
@@ -760,28 +616,12 @@
       <w:r>
         <w:t>[</w:t>
       </w:r>
-      <w:proofErr w:type="spellStart"/>
       <w:r>
         <w:rPr>
           <w:i/>
         </w:rPr>
-        <w:t>dd</w:t>
-      </w:r>
-      <w:proofErr w:type="spellEnd"/>
-      <w:r>
-        <w:rPr>
-          <w:i/>
-        </w:rPr>
-        <w:t>/mm/</w:t>
-      </w:r>
-      <w:proofErr w:type="spellStart"/>
-      <w:r>
-        <w:rPr>
-          <w:i/>
-        </w:rPr>
-        <w:t>yyyy</w:t>
-      </w:r>
-      <w:proofErr w:type="spellEnd"/>
+        <w:t>dd/mm/yyyy</w:t>
+      </w:r>
       <w:r>
         <w:t>]</w:t>
       </w:r>

</xml_diff>